<commit_message>
Working on task 1 refactoring
</commit_message>
<xml_diff>
--- a/s299742_Mahamud Hasan/Task_1_Break Method/Refactoring_Process.docx
+++ b/s299742_Mahamud Hasan/Task_1_Break Method/Refactoring_Process.docx
@@ -7403,6 +7403,7 @@
       <w:r>
         <w:rPr>
           <w:rFonts w:ascii="Consolas" w:hAnsi="Consolas" w:cs="Consolas"/>
+          <w:b/>
           <w:color w:val="000000"/>
           <w:sz w:val="19"/>
           <w:szCs w:val="19"/>
@@ -7413,6 +7414,7 @@
       <w:r>
         <w:rPr>
           <w:rFonts w:ascii="Consolas" w:hAnsi="Consolas" w:cs="Consolas"/>
+          <w:b/>
           <w:color w:val="000000"/>
           <w:sz w:val="19"/>
           <w:szCs w:val="19"/>
@@ -7423,74 +7425,22 @@
       <w:r>
         <w:rPr>
           <w:rFonts w:ascii="Consolas" w:hAnsi="Consolas" w:cs="Consolas"/>
-          <w:color w:val="000000"/>
-          <w:sz w:val="19"/>
-          <w:szCs w:val="19"/>
-        </w:rPr>
-        <w:t>)</w:t>
-      </w:r>
-      <w:r>
-        <w:rPr>
-          <w:rFonts w:ascii="Consolas" w:hAnsi="Consolas" w:cs="Consolas"/>
-          <w:color w:val="000000"/>
-          <w:sz w:val="19"/>
-          <w:szCs w:val="19"/>
-        </w:rPr>
-        <w:t xml:space="preserve">, </w:t>
-      </w:r>
-      <w:r>
-        <w:rPr>
-          <w:rFonts w:ascii="Consolas" w:hAnsi="Consolas" w:cs="Consolas"/>
-          <w:color w:val="000000"/>
-          <w:sz w:val="19"/>
-          <w:szCs w:val="19"/>
-        </w:rPr>
-        <w:t>CalculateSubtotal()</w:t>
-      </w:r>
-      <w:r>
-        <w:rPr>
-          <w:rFonts w:ascii="Consolas" w:hAnsi="Consolas" w:cs="Consolas"/>
-          <w:color w:val="000000"/>
-          <w:sz w:val="19"/>
-          <w:szCs w:val="19"/>
-        </w:rPr>
-        <w:t>,</w:t>
-      </w:r>
-      <w:r>
-        <w:rPr>
-          <w:rFonts w:ascii="Consolas" w:hAnsi="Consolas" w:cs="Consolas"/>
-          <w:color w:val="000000"/>
-          <w:sz w:val="19"/>
-          <w:szCs w:val="19"/>
-        </w:rPr>
-        <w:t>SubtractDiscounts</w:t>
-      </w:r>
-      <w:r>
-        <w:rPr>
-          <w:rFonts w:ascii="Consolas" w:hAnsi="Consolas" w:cs="Consolas"/>
-          <w:color w:val="000000"/>
-          <w:sz w:val="19"/>
-          <w:szCs w:val="19"/>
-        </w:rPr>
-        <w:t>(),</w:t>
-      </w:r>
-      <w:r>
-        <w:rPr>
-          <w:rFonts w:ascii="Consolas" w:hAnsi="Consolas" w:cs="Consolas"/>
-          <w:color w:val="000000"/>
-          <w:sz w:val="19"/>
-          <w:szCs w:val="19"/>
-        </w:rPr>
-        <w:t>SubtractFromCustomerBalance</w:t>
-      </w:r>
-      <w:r>
-        <w:rPr>
-          <w:rFonts w:ascii="Consolas" w:hAnsi="Consolas" w:cs="Consolas"/>
-          <w:color w:val="000000"/>
-          <w:sz w:val="19"/>
-          <w:szCs w:val="19"/>
-        </w:rPr>
-        <w:t>()</w:t>
+          <w:b/>
+          <w:color w:val="000000"/>
+          <w:sz w:val="19"/>
+          <w:szCs w:val="19"/>
+        </w:rPr>
+        <w:t>), CalculateSubtotal()</w:t>
+      </w:r>
+      <w:r>
+        <w:rPr>
+          <w:rFonts w:ascii="Consolas" w:hAnsi="Consolas" w:cs="Consolas"/>
+          <w:b/>
+          <w:color w:val="000000"/>
+          <w:sz w:val="19"/>
+          <w:szCs w:val="19"/>
+        </w:rPr>
+        <w:t>,SubtractDiscounts(),SubtractFromCustomerBalance()</w:t>
       </w:r>
       <w:r>
         <w:rPr>
@@ -7510,7 +7460,6 @@
         </w:rPr>
         <w:t xml:space="preserve">This is how I </w:t>
       </w:r>
-      <w:proofErr w:type="spellStart"/>
       <w:r>
         <w:rPr>
           <w:rFonts w:ascii="Cambria" w:hAnsi="Cambria" w:cs="Consolas"/>
@@ -7518,9 +7467,26 @@
           <w:sz w:val="24"/>
           <w:szCs w:val="24"/>
         </w:rPr>
-        <w:t>recatored</w:t>
-      </w:r>
-      <w:proofErr w:type="spellEnd"/>
+        <w:t>re</w:t>
+      </w:r>
+      <w:r>
+        <w:rPr>
+          <w:rFonts w:ascii="Cambria" w:hAnsi="Cambria" w:cs="Consolas"/>
+          <w:color w:val="000000"/>
+          <w:sz w:val="24"/>
+          <w:szCs w:val="24"/>
+        </w:rPr>
+        <w:t>f</w:t>
+      </w:r>
+      <w:r>
+        <w:rPr>
+          <w:rFonts w:ascii="Cambria" w:hAnsi="Cambria" w:cs="Consolas"/>
+          <w:color w:val="000000"/>
+          <w:sz w:val="24"/>
+          <w:szCs w:val="24"/>
+        </w:rPr>
+        <w:t>actored</w:t>
+      </w:r>
       <w:r>
         <w:rPr>
           <w:rFonts w:ascii="Cambria" w:hAnsi="Cambria" w:cs="Consolas"/>

</xml_diff>

<commit_message>
fixing some issues in task 1
</commit_message>
<xml_diff>
--- a/s299742_Mahamud Hasan/Task_1_Break Method/Refactoring_Process.docx
+++ b/s299742_Mahamud Hasan/Task_1_Break Method/Refactoring_Process.docx
@@ -19,7 +19,18 @@
           <w:sz w:val="24"/>
           <w:szCs w:val="24"/>
         </w:rPr>
-        <w:t>Motivation</w:t>
+        <w:t>Motiv</w:t>
+      </w:r>
+      <w:bookmarkStart w:id="1" w:name="_GoBack"/>
+      <w:bookmarkEnd w:id="1"/>
+      <w:r>
+        <w:rPr>
+          <w:rStyle w:val="fontstyle01"/>
+          <w:rFonts w:ascii="Cambria" w:hAnsi="Cambria"/>
+          <w:sz w:val="24"/>
+          <w:szCs w:val="24"/>
+        </w:rPr>
+        <w:t>ation</w:t>
       </w:r>
       <w:r>
         <w:rPr>
@@ -7520,8 +7531,6 @@
           <w:szCs w:val="24"/>
         </w:rPr>
       </w:pPr>
-      <w:bookmarkStart w:id="1" w:name="_GoBack"/>
-      <w:bookmarkEnd w:id="1"/>
     </w:p>
     <w:sectPr>
       <w:headerReference w:type="default" r:id="rId6"/>
@@ -7599,7 +7608,21 @@
         <w:rFonts w:ascii="Cambria" w:hAnsi="Cambria"/>
         <w:sz w:val="24"/>
       </w:rPr>
-      <w:t xml:space="preserve">Task_2_Break </w:t>
+      <w:t>Task_</w:t>
+    </w:r>
+    <w:r>
+      <w:rPr>
+        <w:rFonts w:ascii="Cambria" w:hAnsi="Cambria"/>
+        <w:sz w:val="24"/>
+      </w:rPr>
+      <w:t>1</w:t>
+    </w:r>
+    <w:r>
+      <w:rPr>
+        <w:rFonts w:ascii="Cambria" w:hAnsi="Cambria"/>
+        <w:sz w:val="24"/>
+      </w:rPr>
+      <w:t xml:space="preserve">_Break </w:t>
     </w:r>
     <w:r>
       <w:rPr>

</xml_diff>